<commit_message>
added faults to map
</commit_message>
<xml_diff>
--- a/README.docx
+++ b/README.docx
@@ -130,7 +130,35 @@
         <w:rPr>
           <w:rFonts w:ascii="Courier New" w:hAnsi="Courier New" w:cs="Courier New"/>
         </w:rPr>
-        <w:t>The USGS is interested in building a new set of tools that will allow them visualize their earthquake data. They collect a massive amount of data from all over the world each day, but they lack a meaningful way of displaying it. Their hope is that being able to visualize their data will allow them to better educate the public and other government organizations (and hopefully secure more funding..) on issues facing our planet.</w:t>
+        <w:t xml:space="preserve">The USGS is interested in building a new set of tools that will allow them </w:t>
+      </w:r>
+      <w:proofErr w:type="gramStart"/>
+      <w:r>
+        <w:rPr>
+          <w:rFonts w:ascii="Courier New" w:hAnsi="Courier New" w:cs="Courier New"/>
+        </w:rPr>
+        <w:t>visualize</w:t>
+      </w:r>
+      <w:proofErr w:type="gramEnd"/>
+      <w:r>
+        <w:rPr>
+          <w:rFonts w:ascii="Courier New" w:hAnsi="Courier New" w:cs="Courier New"/>
+        </w:rPr>
+        <w:t xml:space="preserve"> their earthquake data. They collect a massive amount of data from all over the world each day, but they lack a meaningful way of displaying it. Their hope is that being able to visualize their data will allow them to better educate the public and other government organizations (and hopefully secure more </w:t>
+      </w:r>
+      <w:proofErr w:type="gramStart"/>
+      <w:r>
+        <w:rPr>
+          <w:rFonts w:ascii="Courier New" w:hAnsi="Courier New" w:cs="Courier New"/>
+        </w:rPr>
+        <w:t>funding..</w:t>
+      </w:r>
+      <w:proofErr w:type="gramEnd"/>
+      <w:r>
+        <w:rPr>
+          <w:rFonts w:ascii="Courier New" w:hAnsi="Courier New" w:cs="Courier New"/>
+        </w:rPr>
+        <w:t>) on issues facing our planet.</w:t>
       </w:r>
     </w:p>
     <w:p>
@@ -200,7 +228,35 @@
         <w:rPr>
           <w:rFonts w:ascii="Courier New" w:hAnsi="Courier New" w:cs="Courier New"/>
         </w:rPr>
-        <w:t>4. This homeworks utilizes both **html** and **Javascript** so be sure to add all the necessary files. These will be the main files to run for analysis.</w:t>
+        <w:t xml:space="preserve">4. This </w:t>
+      </w:r>
+      <w:proofErr w:type="spellStart"/>
+      <w:r>
+        <w:rPr>
+          <w:rFonts w:ascii="Courier New" w:hAnsi="Courier New" w:cs="Courier New"/>
+        </w:rPr>
+        <w:t>homeworks</w:t>
+      </w:r>
+      <w:proofErr w:type="spellEnd"/>
+      <w:r>
+        <w:rPr>
+          <w:rFonts w:ascii="Courier New" w:hAnsi="Courier New" w:cs="Courier New"/>
+        </w:rPr>
+        <w:t xml:space="preserve"> utilizes both **html** and **</w:t>
+      </w:r>
+      <w:proofErr w:type="spellStart"/>
+      <w:r>
+        <w:rPr>
+          <w:rFonts w:ascii="Courier New" w:hAnsi="Courier New" w:cs="Courier New"/>
+        </w:rPr>
+        <w:t>Javascript</w:t>
+      </w:r>
+      <w:proofErr w:type="spellEnd"/>
+      <w:r>
+        <w:rPr>
+          <w:rFonts w:ascii="Courier New" w:hAnsi="Courier New" w:cs="Courier New"/>
+        </w:rPr>
+        <w:t>** so be sure to add all the necessary files. These will be the main files to run for analysis.</w:t>
       </w:r>
     </w:p>
     <w:p>
@@ -493,7 +549,35 @@
         <w:rPr>
           <w:rFonts w:ascii="Courier New" w:hAnsi="Courier New" w:cs="Courier New"/>
         </w:rPr>
-        <w:t xml:space="preserve">   The USGS provides earthquake data in a number of different formats, updated every 5 minutes. Visit the [USGS GeoJSON Feed](http://earthquake.usgs.gov/earthquakes/feed/v1.0/geojson.php) page and pick a data set to visualize. When you click on a data set, for example 'All Earthquakes from the Past 7 Days', you will be given a JSON representation of that data. You will be using the URL of this JSON to pull in the data for our visualization.</w:t>
+        <w:t xml:space="preserve">   The USGS provides earthquake data in </w:t>
+      </w:r>
+      <w:proofErr w:type="gramStart"/>
+      <w:r>
+        <w:rPr>
+          <w:rFonts w:ascii="Courier New" w:hAnsi="Courier New" w:cs="Courier New"/>
+        </w:rPr>
+        <w:t>a number of</w:t>
+      </w:r>
+      <w:proofErr w:type="gramEnd"/>
+      <w:r>
+        <w:rPr>
+          <w:rFonts w:ascii="Courier New" w:hAnsi="Courier New" w:cs="Courier New"/>
+        </w:rPr>
+        <w:t xml:space="preserve"> different formats, updated every 5 minutes. Visit the [USGS </w:t>
+      </w:r>
+      <w:proofErr w:type="spellStart"/>
+      <w:r>
+        <w:rPr>
+          <w:rFonts w:ascii="Courier New" w:hAnsi="Courier New" w:cs="Courier New"/>
+        </w:rPr>
+        <w:t>GeoJSON</w:t>
+      </w:r>
+      <w:proofErr w:type="spellEnd"/>
+      <w:r>
+        <w:rPr>
+          <w:rFonts w:ascii="Courier New" w:hAnsi="Courier New" w:cs="Courier New"/>
+        </w:rPr>
+        <w:t xml:space="preserve"> Feed](http://earthquake.usgs.gov/earthquakes/feed/v1.0/geojson.php) page and pick a data set to visualize. When you click on a data set, for example 'All Earthquakes from the Past 7 Days', you will be given a JSON representation of that data. You will be using the URL of this JSON to pull in the data for our visualization.</w:t>
       </w:r>
     </w:p>
     <w:p>
@@ -652,7 +736,21 @@
         <w:rPr>
           <w:rFonts w:ascii="Courier New" w:hAnsi="Courier New" w:cs="Courier New"/>
         </w:rPr>
-        <w:t xml:space="preserve">   Create a map using Leaflet that plots all of the earthquakes from your data set based on their longitude and latitude.</w:t>
+        <w:t xml:space="preserve">   Create a map using Leaflet that plots </w:t>
+      </w:r>
+      <w:proofErr w:type="gramStart"/>
+      <w:r>
+        <w:rPr>
+          <w:rFonts w:ascii="Courier New" w:hAnsi="Courier New" w:cs="Courier New"/>
+        </w:rPr>
+        <w:t>all of</w:t>
+      </w:r>
+      <w:proofErr w:type="gramEnd"/>
+      <w:r>
+        <w:rPr>
+          <w:rFonts w:ascii="Courier New" w:hAnsi="Courier New" w:cs="Courier New"/>
+        </w:rPr>
+        <w:t xml:space="preserve"> the earthquakes from your data set based on their longitude and latitude.</w:t>
       </w:r>
     </w:p>
     <w:p>
@@ -825,22 +923,44 @@
         <w:rPr>
           <w:rFonts w:ascii="Courier New" w:hAnsi="Courier New" w:cs="Courier New"/>
         </w:rPr>
-        <w:t>The USGS wants you to plot a second data set on your map to illustrate the relationship between tectonic plates and seismic activity. You will need to pull in a second data set and visualize it along side your original set of data. Data on tectonic plates can be found at &lt;https://github.com/fraxen/tectonicplates&gt;.</w:t>
-      </w:r>
-    </w:p>
-    <w:p>
-      <w:pPr>
-        <w:pStyle w:val="PlainText"/>
-        <w:rPr>
-          <w:rFonts w:ascii="Courier New" w:hAnsi="Courier New" w:cs="Courier New"/>
-        </w:rPr>
-      </w:pPr>
-      <w:r>
-        <w:rPr>
-          <w:rFonts w:ascii="Courier New" w:hAnsi="Courier New" w:cs="Courier New"/>
-        </w:rPr>
-        <w:t>In this step we are going to..</w:t>
-      </w:r>
+        <w:t xml:space="preserve">The USGS wants you to plot a second data set on your map to illustrate the relationship between tectonic plates and seismic activity. You will need to pull in a second data set and visualize it </w:t>
+      </w:r>
+      <w:proofErr w:type="spellStart"/>
+      <w:r>
+        <w:rPr>
+          <w:rFonts w:ascii="Courier New" w:hAnsi="Courier New" w:cs="Courier New"/>
+        </w:rPr>
+        <w:t>along side</w:t>
+      </w:r>
+      <w:proofErr w:type="spellEnd"/>
+      <w:r>
+        <w:rPr>
+          <w:rFonts w:ascii="Courier New" w:hAnsi="Courier New" w:cs="Courier New"/>
+        </w:rPr>
+        <w:t xml:space="preserve"> your original set of data. Data on tectonic plates can be found at &lt;https://github.com/fraxen/tectonicplates&gt;.</w:t>
+      </w:r>
+    </w:p>
+    <w:p>
+      <w:pPr>
+        <w:pStyle w:val="PlainText"/>
+        <w:rPr>
+          <w:rFonts w:ascii="Courier New" w:hAnsi="Courier New" w:cs="Courier New"/>
+        </w:rPr>
+      </w:pPr>
+      <w:r>
+        <w:rPr>
+          <w:rFonts w:ascii="Courier New" w:hAnsi="Courier New" w:cs="Courier New"/>
+        </w:rPr>
+        <w:t xml:space="preserve">In this step we are going </w:t>
+      </w:r>
+      <w:proofErr w:type="gramStart"/>
+      <w:r>
+        <w:rPr>
+          <w:rFonts w:ascii="Courier New" w:hAnsi="Courier New" w:cs="Courier New"/>
+        </w:rPr>
+        <w:t>to..</w:t>
+      </w:r>
+      <w:proofErr w:type="gramEnd"/>
     </w:p>
     <w:p>
       <w:pPr>
@@ -867,7 +987,21 @@
         <w:rPr>
           <w:rFonts w:ascii="Courier New" w:hAnsi="Courier New" w:cs="Courier New"/>
         </w:rPr>
-        <w:t>* Add a number of base maps to choose from as well as separate out our two different data sets into overlays that can be turned on and off independently.</w:t>
+        <w:t xml:space="preserve">* Add </w:t>
+      </w:r>
+      <w:proofErr w:type="gramStart"/>
+      <w:r>
+        <w:rPr>
+          <w:rFonts w:ascii="Courier New" w:hAnsi="Courier New" w:cs="Courier New"/>
+        </w:rPr>
+        <w:t>a number of</w:t>
+      </w:r>
+      <w:proofErr w:type="gramEnd"/>
+      <w:r>
+        <w:rPr>
+          <w:rFonts w:ascii="Courier New" w:hAnsi="Courier New" w:cs="Courier New"/>
+        </w:rPr>
+        <w:t xml:space="preserve"> base maps to choose from as well as separate out our two different data sets into overlays that can be turned on and off independently.</w:t>
       </w:r>
     </w:p>
     <w:p>
@@ -1114,11 +1248,13 @@
       <w:r>
         <w:rPr>
           <w:rFonts w:ascii="Courier New" w:hAnsi="Courier New" w:cs="Courier New"/>
-        </w:rPr>
+          <w:noProof/>
+        </w:rPr>
+        <w:lastRenderedPageBreak/>
         <w:drawing>
-          <wp:inline distT="0" distB="0" distL="0" distR="0" wp14:anchorId="3E1E2AF4" wp14:editId="6897C64C">
-            <wp:extent cx="5865495" cy="3978910"/>
-            <wp:effectExtent l="0" t="0" r="1905" b="2540"/>
+          <wp:inline distT="0" distB="0" distL="0" distR="0" wp14:anchorId="3E1E2AF4" wp14:editId="1A479E68">
+            <wp:extent cx="7200900" cy="4884794"/>
+            <wp:effectExtent l="0" t="0" r="0" b="0"/>
             <wp:docPr id="10" name="Picture 10"/>
             <wp:cNvGraphicFramePr>
               <a:graphicFrameLocks xmlns:a="http://schemas.openxmlformats.org/drawingml/2006/main" noChangeAspect="1"/>
@@ -1139,7 +1275,63 @@
                   <pic:spPr>
                     <a:xfrm>
                       <a:off x="0" y="0"/>
-                      <a:ext cx="5865495" cy="3978910"/>
+                      <a:ext cx="7208466" cy="4889926"/>
+                    </a:xfrm>
+                    <a:prstGeom prst="rect">
+                      <a:avLst/>
+                    </a:prstGeom>
+                  </pic:spPr>
+                </pic:pic>
+              </a:graphicData>
+            </a:graphic>
+          </wp:inline>
+        </w:drawing>
+      </w:r>
+    </w:p>
+    <w:p>
+      <w:pPr>
+        <w:pStyle w:val="PlainText"/>
+        <w:rPr>
+          <w:rFonts w:ascii="Courier New" w:hAnsi="Courier New" w:cs="Courier New"/>
+        </w:rPr>
+      </w:pPr>
+    </w:p>
+    <w:p>
+      <w:pPr>
+        <w:pStyle w:val="PlainText"/>
+        <w:rPr>
+          <w:rFonts w:ascii="Courier New" w:hAnsi="Courier New" w:cs="Courier New"/>
+        </w:rPr>
+      </w:pPr>
+      <w:r>
+        <w:rPr>
+          <w:rFonts w:ascii="Courier New" w:hAnsi="Courier New" w:cs="Courier New"/>
+        </w:rPr>
+        <w:drawing>
+          <wp:inline distT="0" distB="0" distL="0" distR="0" wp14:anchorId="26CAD690" wp14:editId="4E9627F4">
+            <wp:extent cx="5239481" cy="2734057"/>
+            <wp:effectExtent l="0" t="0" r="0" b="9525"/>
+            <wp:docPr id="9" name="Picture 9"/>
+            <wp:cNvGraphicFramePr>
+              <a:graphicFrameLocks xmlns:a="http://schemas.openxmlformats.org/drawingml/2006/main" noChangeAspect="1"/>
+            </wp:cNvGraphicFramePr>
+            <a:graphic xmlns:a="http://schemas.openxmlformats.org/drawingml/2006/main">
+              <a:graphicData uri="http://schemas.openxmlformats.org/drawingml/2006/picture">
+                <pic:pic xmlns:pic="http://schemas.openxmlformats.org/drawingml/2006/picture">
+                  <pic:nvPicPr>
+                    <pic:cNvPr id="1" name=""/>
+                    <pic:cNvPicPr/>
+                  </pic:nvPicPr>
+                  <pic:blipFill>
+                    <a:blip r:embed="rId13"/>
+                    <a:stretch>
+                      <a:fillRect/>
+                    </a:stretch>
+                  </pic:blipFill>
+                  <pic:spPr>
+                    <a:xfrm>
+                      <a:off x="0" y="0"/>
+                      <a:ext cx="5239481" cy="2734057"/>
                     </a:xfrm>
                     <a:prstGeom prst="rect">
                       <a:avLst/>

</xml_diff>

<commit_message>
added fault line, updated colors
</commit_message>
<xml_diff>
--- a/README.docx
+++ b/README.docx
@@ -314,9 +314,9 @@
         </w:rPr>
         <w:lastRenderedPageBreak/>
         <w:drawing>
-          <wp:inline distT="0" distB="0" distL="0" distR="0" wp14:anchorId="6E709733" wp14:editId="19478E3B">
-            <wp:extent cx="6724650" cy="3305904"/>
-            <wp:effectExtent l="0" t="0" r="0" b="8890"/>
+          <wp:inline distT="0" distB="0" distL="0" distR="0" wp14:anchorId="6E709733" wp14:editId="07BFEE0F">
+            <wp:extent cx="10087979" cy="4959350"/>
+            <wp:effectExtent l="0" t="0" r="8890" b="0"/>
             <wp:docPr id="4" name="Picture 4"/>
             <wp:cNvGraphicFramePr>
               <a:graphicFrameLocks xmlns:a="http://schemas.openxmlformats.org/drawingml/2006/main" noChangeAspect="1"/>
@@ -346,7 +346,7 @@
                   <pic:spPr bwMode="auto">
                     <a:xfrm>
                       <a:off x="0" y="0"/>
-                      <a:ext cx="6761776" cy="3324156"/>
+                      <a:ext cx="10161225" cy="4995358"/>
                     </a:xfrm>
                     <a:prstGeom prst="rect">
                       <a:avLst/>
@@ -1306,6 +1306,7 @@
       <w:r>
         <w:rPr>
           <w:rFonts w:ascii="Courier New" w:hAnsi="Courier New" w:cs="Courier New"/>
+          <w:noProof/>
         </w:rPr>
         <w:drawing>
           <wp:inline distT="0" distB="0" distL="0" distR="0" wp14:anchorId="26CAD690" wp14:editId="4E9627F4">

</xml_diff>